<commit_message>
Entrega_2.2: reorganizado de código
</commit_message>
<xml_diff>
--- a/Docs/Entregas/Entrega_2_AdrianRodriguezRodriguez.docx
+++ b/Docs/Entregas/Entrega_2_AdrianRodriguezRodriguez.docx
@@ -19,30 +19,12 @@
         <w:pStyle w:val="Ttulo"/>
         <w:jc w:val="center"/>
       </w:pPr>
-      <w:proofErr w:type="spellStart"/>
-      <w:r>
-        <w:t>Auth</w:t>
-      </w:r>
-      <w:proofErr w:type="spellEnd"/>
-      <w:r>
-        <w:t>, Libro Estilos, Diseño, Mapa</w:t>
-      </w:r>
-      <w:r>
-        <w:t xml:space="preserve">: </w:t>
-      </w:r>
-      <w:proofErr w:type="spellStart"/>
-      <w:r>
-        <w:t>Dungeon</w:t>
-      </w:r>
-      <w:proofErr w:type="spellEnd"/>
-      <w:r>
-        <w:t xml:space="preserve"> </w:t>
-      </w:r>
-      <w:proofErr w:type="spellStart"/>
-      <w:r>
-        <w:t>Fighter</w:t>
-      </w:r>
-      <w:proofErr w:type="spellEnd"/>
+      <w:r>
+        <w:t>Auth, Libro Estilos, Diseño, Mapa</w:t>
+      </w:r>
+      <w:r>
+        <w:t>: Dungeon Fighter</w:t>
+      </w:r>
     </w:p>
     <w:p/>
     <w:p/>
@@ -572,14 +554,9 @@
       <w:bookmarkStart w:id="0" w:name="_Toc213252048"/>
       <w:r>
         <w:lastRenderedPageBreak/>
-        <w:t xml:space="preserve">Proceso de Autenticación y </w:t>
-      </w:r>
-      <w:proofErr w:type="spellStart"/>
-      <w:r>
-        <w:t>Dashboard</w:t>
+        <w:t>Proceso de Autenticación y Dashboard</w:t>
       </w:r>
       <w:bookmarkEnd w:id="0"/>
-      <w:proofErr w:type="spellEnd"/>
     </w:p>
     <w:p/>
     <w:p>
@@ -596,23 +573,7 @@
     </w:p>
     <w:p>
       <w:r>
-        <w:t>En la escena “</w:t>
-      </w:r>
-      <w:proofErr w:type="spellStart"/>
-      <w:r>
-        <w:t>LoginRegistro</w:t>
-      </w:r>
-      <w:proofErr w:type="spellEnd"/>
-      <w:r>
-        <w:t xml:space="preserve">”, tenemos un </w:t>
-      </w:r>
-      <w:proofErr w:type="spellStart"/>
-      <w:r>
-        <w:t>GameObject</w:t>
-      </w:r>
-      <w:proofErr w:type="spellEnd"/>
-      <w:r>
-        <w:t xml:space="preserve"> llamado “Servicios”, con:</w:t>
+        <w:t>En la escena “LoginRegistro”, tenemos un GameObject llamado “Servicios”, con:</w:t>
       </w:r>
     </w:p>
     <w:p>
@@ -623,21 +584,11 @@
           <w:numId w:val="7"/>
         </w:numPr>
       </w:pPr>
-      <w:proofErr w:type="spellStart"/>
       <w:r>
         <w:t>FirebaseAuthCliente</w:t>
       </w:r>
-      <w:proofErr w:type="spellEnd"/>
-      <w:r>
-        <w:t xml:space="preserve">, con </w:t>
-      </w:r>
-      <w:proofErr w:type="spellStart"/>
-      <w:r>
-        <w:t>FirebaseAjustes</w:t>
-      </w:r>
-      <w:proofErr w:type="spellEnd"/>
-      <w:r>
-        <w:t xml:space="preserve"> asignado.</w:t>
+      <w:r>
+        <w:t>, con FirebaseAjustes asignado.</w:t>
       </w:r>
     </w:p>
     <w:p>
@@ -648,21 +599,11 @@
           <w:numId w:val="7"/>
         </w:numPr>
       </w:pPr>
-      <w:proofErr w:type="spellStart"/>
       <w:r>
         <w:t>FirestoreCliente</w:t>
       </w:r>
-      <w:proofErr w:type="spellEnd"/>
-      <w:r>
-        <w:t xml:space="preserve">, con </w:t>
-      </w:r>
-      <w:proofErr w:type="spellStart"/>
-      <w:r>
-        <w:t>FirebaseAjustes</w:t>
-      </w:r>
-      <w:proofErr w:type="spellEnd"/>
-      <w:r>
-        <w:t xml:space="preserve"> asignado.</w:t>
+      <w:r>
+        <w:t>, con FirebaseAjustes asignado.</w:t>
       </w:r>
     </w:p>
     <w:p>
@@ -673,29 +614,11 @@
           <w:numId w:val="7"/>
         </w:numPr>
       </w:pPr>
-      <w:proofErr w:type="spellStart"/>
       <w:r>
         <w:t>GameSaveServicio</w:t>
       </w:r>
-      <w:proofErr w:type="spellEnd"/>
-      <w:r>
-        <w:t xml:space="preserve">, con las referencias </w:t>
-      </w:r>
-      <w:proofErr w:type="spellStart"/>
-      <w:r>
-        <w:t>Auth</w:t>
-      </w:r>
-      <w:proofErr w:type="spellEnd"/>
-      <w:r>
-        <w:t xml:space="preserve"> y </w:t>
-      </w:r>
-      <w:proofErr w:type="spellStart"/>
-      <w:r>
-        <w:t>Firestore</w:t>
-      </w:r>
-      <w:proofErr w:type="spellEnd"/>
-      <w:r>
-        <w:t>.</w:t>
+      <w:r>
+        <w:t>, con las referencias Auth y Firestore.</w:t>
       </w:r>
     </w:p>
     <w:p>
@@ -706,21 +629,11 @@
           <w:numId w:val="7"/>
         </w:numPr>
       </w:pPr>
-      <w:proofErr w:type="spellStart"/>
       <w:r>
         <w:t>BootServicios</w:t>
       </w:r>
-      <w:proofErr w:type="spellEnd"/>
-      <w:r>
-        <w:t xml:space="preserve">, con el </w:t>
-      </w:r>
-      <w:proofErr w:type="spellStart"/>
-      <w:r>
-        <w:t>GameObject</w:t>
-      </w:r>
-      <w:proofErr w:type="spellEnd"/>
-      <w:r>
-        <w:t xml:space="preserve"> Servicios.</w:t>
+      <w:r>
+        <w:t>, con el GameObject Servicios.</w:t>
       </w:r>
     </w:p>
     <w:p/>
@@ -733,15 +646,7 @@
         </w:numPr>
       </w:pPr>
       <w:r>
-        <w:t xml:space="preserve">En </w:t>
-      </w:r>
-      <w:proofErr w:type="spellStart"/>
-      <w:r>
-        <w:t>Firebase</w:t>
-      </w:r>
-      <w:proofErr w:type="spellEnd"/>
-      <w:r>
-        <w:t xml:space="preserve"> -&gt; Reglas tenemos las reglas para controlar quién accederá al programa:</w:t>
+        <w:t>En Firebase -&gt; Reglas tenemos las reglas para controlar quién accederá al programa:</w:t>
       </w:r>
     </w:p>
     <w:p>
@@ -759,7 +664,6 @@
           <w:highlight w:val="white"/>
         </w:rPr>
       </w:pPr>
-      <w:proofErr w:type="spellStart"/>
       <w:r>
         <w:rPr>
           <w:rFonts w:ascii="Courier New" w:hAnsi="Courier New" w:cs="Courier New"/>
@@ -768,18 +672,7 @@
           <w:szCs w:val="16"/>
           <w:highlight w:val="white"/>
         </w:rPr>
-        <w:t>rules_version</w:t>
-      </w:r>
-      <w:proofErr w:type="spellEnd"/>
-      <w:r>
-        <w:rPr>
-          <w:rFonts w:ascii="Courier New" w:hAnsi="Courier New" w:cs="Courier New"/>
-          <w:color w:val="0000FF"/>
-          <w:sz w:val="16"/>
-          <w:szCs w:val="16"/>
-          <w:highlight w:val="white"/>
-        </w:rPr>
-        <w:t xml:space="preserve"> </w:t>
+        <w:t xml:space="preserve">rules_version </w:t>
       </w:r>
       <w:r>
         <w:rPr>
@@ -819,49 +712,15 @@
           <w:highlight w:val="white"/>
         </w:rPr>
       </w:pPr>
-      <w:proofErr w:type="spellStart"/>
-      <w:r>
-        <w:rPr>
-          <w:rFonts w:ascii="Courier New" w:hAnsi="Courier New" w:cs="Courier New"/>
-          <w:color w:val="000000"/>
-          <w:sz w:val="16"/>
-          <w:szCs w:val="16"/>
-          <w:highlight w:val="white"/>
-        </w:rPr>
-        <w:t>service</w:t>
-      </w:r>
-      <w:proofErr w:type="spellEnd"/>
-      <w:r>
-        <w:rPr>
-          <w:rFonts w:ascii="Courier New" w:hAnsi="Courier New" w:cs="Courier New"/>
-          <w:color w:val="000000"/>
-          <w:sz w:val="16"/>
-          <w:szCs w:val="16"/>
-          <w:highlight w:val="white"/>
-        </w:rPr>
-        <w:t xml:space="preserve"> </w:t>
-      </w:r>
-      <w:proofErr w:type="spellStart"/>
-      <w:r>
-        <w:rPr>
-          <w:rFonts w:ascii="Courier New" w:hAnsi="Courier New" w:cs="Courier New"/>
-          <w:color w:val="000000"/>
-          <w:sz w:val="16"/>
-          <w:szCs w:val="16"/>
-          <w:highlight w:val="white"/>
-        </w:rPr>
-        <w:t>cloud.firestore</w:t>
-      </w:r>
-      <w:proofErr w:type="spellEnd"/>
-      <w:r>
-        <w:rPr>
-          <w:rFonts w:ascii="Courier New" w:hAnsi="Courier New" w:cs="Courier New"/>
-          <w:color w:val="000000"/>
-          <w:sz w:val="16"/>
-          <w:szCs w:val="16"/>
-          <w:highlight w:val="white"/>
-        </w:rPr>
-        <w:t xml:space="preserve"> {</w:t>
+      <w:r>
+        <w:rPr>
+          <w:rFonts w:ascii="Courier New" w:hAnsi="Courier New" w:cs="Courier New"/>
+          <w:color w:val="000000"/>
+          <w:sz w:val="16"/>
+          <w:szCs w:val="16"/>
+          <w:highlight w:val="white"/>
+        </w:rPr>
+        <w:t>service cloud.firestore {</w:t>
       </w:r>
     </w:p>
     <w:p>
@@ -887,73 +746,7 @@
           <w:szCs w:val="16"/>
           <w:highlight w:val="white"/>
         </w:rPr>
-        <w:t xml:space="preserve">  match /</w:t>
-      </w:r>
-      <w:proofErr w:type="spellStart"/>
-      <w:r>
-        <w:rPr>
-          <w:rFonts w:ascii="Courier New" w:hAnsi="Courier New" w:cs="Courier New"/>
-          <w:color w:val="000000"/>
-          <w:sz w:val="16"/>
-          <w:szCs w:val="16"/>
-          <w:highlight w:val="white"/>
-        </w:rPr>
-        <w:t>databases</w:t>
-      </w:r>
-      <w:proofErr w:type="spellEnd"/>
-      <w:r>
-        <w:rPr>
-          <w:rFonts w:ascii="Courier New" w:hAnsi="Courier New" w:cs="Courier New"/>
-          <w:color w:val="000000"/>
-          <w:sz w:val="16"/>
-          <w:szCs w:val="16"/>
-          <w:highlight w:val="white"/>
-        </w:rPr>
-        <w:t>/{</w:t>
-      </w:r>
-      <w:proofErr w:type="spellStart"/>
-      <w:r>
-        <w:rPr>
-          <w:rFonts w:ascii="Courier New" w:hAnsi="Courier New" w:cs="Courier New"/>
-          <w:color w:val="000000"/>
-          <w:sz w:val="16"/>
-          <w:szCs w:val="16"/>
-          <w:highlight w:val="white"/>
-        </w:rPr>
-        <w:t>db</w:t>
-      </w:r>
-      <w:proofErr w:type="spellEnd"/>
-      <w:r>
-        <w:rPr>
-          <w:rFonts w:ascii="Courier New" w:hAnsi="Courier New" w:cs="Courier New"/>
-          <w:color w:val="000000"/>
-          <w:sz w:val="16"/>
-          <w:szCs w:val="16"/>
-          <w:highlight w:val="white"/>
-        </w:rPr>
-        <w:t>}/</w:t>
-      </w:r>
-      <w:proofErr w:type="spellStart"/>
-      <w:r>
-        <w:rPr>
-          <w:rFonts w:ascii="Courier New" w:hAnsi="Courier New" w:cs="Courier New"/>
-          <w:color w:val="000000"/>
-          <w:sz w:val="16"/>
-          <w:szCs w:val="16"/>
-          <w:highlight w:val="white"/>
-        </w:rPr>
-        <w:t>documents</w:t>
-      </w:r>
-      <w:proofErr w:type="spellEnd"/>
-      <w:r>
-        <w:rPr>
-          <w:rFonts w:ascii="Courier New" w:hAnsi="Courier New" w:cs="Courier New"/>
-          <w:color w:val="000000"/>
-          <w:sz w:val="16"/>
-          <w:szCs w:val="16"/>
-          <w:highlight w:val="white"/>
-        </w:rPr>
-        <w:t xml:space="preserve"> {</w:t>
+        <w:t xml:space="preserve">  match /databases/{db}/documents {</w:t>
       </w:r>
     </w:p>
     <w:p>
@@ -995,51 +788,7 @@
           <w:szCs w:val="16"/>
           <w:highlight w:val="white"/>
         </w:rPr>
-        <w:t xml:space="preserve">    </w:t>
-      </w:r>
-      <w:proofErr w:type="spellStart"/>
-      <w:r>
-        <w:rPr>
-          <w:rFonts w:ascii="Courier New" w:hAnsi="Courier New" w:cs="Courier New"/>
-          <w:color w:val="000000"/>
-          <w:sz w:val="16"/>
-          <w:szCs w:val="16"/>
-          <w:highlight w:val="white"/>
-        </w:rPr>
-        <w:t>function</w:t>
-      </w:r>
-      <w:proofErr w:type="spellEnd"/>
-      <w:r>
-        <w:rPr>
-          <w:rFonts w:ascii="Courier New" w:hAnsi="Courier New" w:cs="Courier New"/>
-          <w:color w:val="000000"/>
-          <w:sz w:val="16"/>
-          <w:szCs w:val="16"/>
-          <w:highlight w:val="white"/>
-        </w:rPr>
-        <w:t xml:space="preserve"> </w:t>
-      </w:r>
-      <w:proofErr w:type="spellStart"/>
-      <w:r>
-        <w:rPr>
-          <w:rFonts w:ascii="Courier New" w:hAnsi="Courier New" w:cs="Courier New"/>
-          <w:color w:val="000000"/>
-          <w:sz w:val="16"/>
-          <w:szCs w:val="16"/>
-          <w:highlight w:val="white"/>
-        </w:rPr>
-        <w:t>isSignedIn</w:t>
-      </w:r>
-      <w:proofErr w:type="spellEnd"/>
-      <w:r>
-        <w:rPr>
-          <w:rFonts w:ascii="Courier New" w:hAnsi="Courier New" w:cs="Courier New"/>
-          <w:color w:val="000000"/>
-          <w:sz w:val="16"/>
-          <w:szCs w:val="16"/>
-          <w:highlight w:val="white"/>
-        </w:rPr>
-        <w:t>() {</w:t>
+        <w:t xml:space="preserve">    function isSignedIn() {</w:t>
       </w:r>
     </w:p>
     <w:p>
@@ -1065,51 +814,7 @@
           <w:szCs w:val="16"/>
           <w:highlight w:val="white"/>
         </w:rPr>
-        <w:t xml:space="preserve">      </w:t>
-      </w:r>
-      <w:proofErr w:type="spellStart"/>
-      <w:r>
-        <w:rPr>
-          <w:rFonts w:ascii="Courier New" w:hAnsi="Courier New" w:cs="Courier New"/>
-          <w:color w:val="0000FF"/>
-          <w:sz w:val="16"/>
-          <w:szCs w:val="16"/>
-          <w:highlight w:val="white"/>
-        </w:rPr>
-        <w:t>return</w:t>
-      </w:r>
-      <w:proofErr w:type="spellEnd"/>
-      <w:r>
-        <w:rPr>
-          <w:rFonts w:ascii="Courier New" w:hAnsi="Courier New" w:cs="Courier New"/>
-          <w:color w:val="0000FF"/>
-          <w:sz w:val="16"/>
-          <w:szCs w:val="16"/>
-          <w:highlight w:val="white"/>
-        </w:rPr>
-        <w:t xml:space="preserve"> </w:t>
-      </w:r>
-      <w:proofErr w:type="spellStart"/>
-      <w:r>
-        <w:rPr>
-          <w:rFonts w:ascii="Courier New" w:hAnsi="Courier New" w:cs="Courier New"/>
-          <w:color w:val="0000FF"/>
-          <w:sz w:val="16"/>
-          <w:szCs w:val="16"/>
-          <w:highlight w:val="white"/>
-        </w:rPr>
-        <w:t>request.auth</w:t>
-      </w:r>
-      <w:proofErr w:type="spellEnd"/>
-      <w:r>
-        <w:rPr>
-          <w:rFonts w:ascii="Courier New" w:hAnsi="Courier New" w:cs="Courier New"/>
-          <w:color w:val="0000FF"/>
-          <w:sz w:val="16"/>
-          <w:szCs w:val="16"/>
-          <w:highlight w:val="white"/>
-        </w:rPr>
-        <w:t xml:space="preserve"> !</w:t>
+        <w:t xml:space="preserve">      return request.auth !</w:t>
       </w:r>
       <w:r>
         <w:rPr>
@@ -1131,29 +836,7 @@
           <w:szCs w:val="16"/>
           <w:highlight w:val="white"/>
         </w:rPr>
-        <w:t xml:space="preserve"> </w:t>
-      </w:r>
-      <w:proofErr w:type="spellStart"/>
-      <w:r>
-        <w:rPr>
-          <w:rFonts w:ascii="Courier New" w:hAnsi="Courier New" w:cs="Courier New"/>
-          <w:color w:val="000000"/>
-          <w:sz w:val="16"/>
-          <w:szCs w:val="16"/>
-          <w:highlight w:val="white"/>
-        </w:rPr>
-        <w:t>null</w:t>
-      </w:r>
-      <w:proofErr w:type="spellEnd"/>
-      <w:r>
-        <w:rPr>
-          <w:rFonts w:ascii="Courier New" w:hAnsi="Courier New" w:cs="Courier New"/>
-          <w:color w:val="000000"/>
-          <w:sz w:val="16"/>
-          <w:szCs w:val="16"/>
-          <w:highlight w:val="white"/>
-        </w:rPr>
-        <w:t>;</w:t>
+        <w:t xml:space="preserve"> null;</w:t>
       </w:r>
     </w:p>
     <w:p>
@@ -1221,73 +904,7 @@
           <w:szCs w:val="16"/>
           <w:highlight w:val="white"/>
         </w:rPr>
-        <w:t xml:space="preserve">    </w:t>
-      </w:r>
-      <w:proofErr w:type="spellStart"/>
-      <w:r>
-        <w:rPr>
-          <w:rFonts w:ascii="Courier New" w:hAnsi="Courier New" w:cs="Courier New"/>
-          <w:color w:val="000000"/>
-          <w:sz w:val="16"/>
-          <w:szCs w:val="16"/>
-          <w:highlight w:val="white"/>
-        </w:rPr>
-        <w:t>function</w:t>
-      </w:r>
-      <w:proofErr w:type="spellEnd"/>
-      <w:r>
-        <w:rPr>
-          <w:rFonts w:ascii="Courier New" w:hAnsi="Courier New" w:cs="Courier New"/>
-          <w:color w:val="000000"/>
-          <w:sz w:val="16"/>
-          <w:szCs w:val="16"/>
-          <w:highlight w:val="white"/>
-        </w:rPr>
-        <w:t xml:space="preserve"> </w:t>
-      </w:r>
-      <w:proofErr w:type="spellStart"/>
-      <w:r>
-        <w:rPr>
-          <w:rFonts w:ascii="Courier New" w:hAnsi="Courier New" w:cs="Courier New"/>
-          <w:color w:val="000000"/>
-          <w:sz w:val="16"/>
-          <w:szCs w:val="16"/>
-          <w:highlight w:val="white"/>
-        </w:rPr>
-        <w:t>isOwner</w:t>
-      </w:r>
-      <w:proofErr w:type="spellEnd"/>
-      <w:r>
-        <w:rPr>
-          <w:rFonts w:ascii="Courier New" w:hAnsi="Courier New" w:cs="Courier New"/>
-          <w:color w:val="000000"/>
-          <w:sz w:val="16"/>
-          <w:szCs w:val="16"/>
-          <w:highlight w:val="white"/>
-        </w:rPr>
-        <w:t>(</w:t>
-      </w:r>
-      <w:proofErr w:type="spellStart"/>
-      <w:r>
-        <w:rPr>
-          <w:rFonts w:ascii="Courier New" w:hAnsi="Courier New" w:cs="Courier New"/>
-          <w:color w:val="000000"/>
-          <w:sz w:val="16"/>
-          <w:szCs w:val="16"/>
-          <w:highlight w:val="white"/>
-        </w:rPr>
-        <w:t>uid</w:t>
-      </w:r>
-      <w:proofErr w:type="spellEnd"/>
-      <w:r>
-        <w:rPr>
-          <w:rFonts w:ascii="Courier New" w:hAnsi="Courier New" w:cs="Courier New"/>
-          <w:color w:val="000000"/>
-          <w:sz w:val="16"/>
-          <w:szCs w:val="16"/>
-          <w:highlight w:val="white"/>
-        </w:rPr>
-        <w:t>) {</w:t>
+        <w:t xml:space="preserve">    function isOwner(uid) {</w:t>
       </w:r>
     </w:p>
     <w:p>
@@ -1313,73 +930,7 @@
           <w:szCs w:val="16"/>
           <w:highlight w:val="white"/>
         </w:rPr>
-        <w:t xml:space="preserve">      </w:t>
-      </w:r>
-      <w:proofErr w:type="spellStart"/>
-      <w:r>
-        <w:rPr>
-          <w:rFonts w:ascii="Courier New" w:hAnsi="Courier New" w:cs="Courier New"/>
-          <w:color w:val="0000FF"/>
-          <w:sz w:val="16"/>
-          <w:szCs w:val="16"/>
-          <w:highlight w:val="white"/>
-        </w:rPr>
-        <w:t>return</w:t>
-      </w:r>
-      <w:proofErr w:type="spellEnd"/>
-      <w:r>
-        <w:rPr>
-          <w:rFonts w:ascii="Courier New" w:hAnsi="Courier New" w:cs="Courier New"/>
-          <w:color w:val="0000FF"/>
-          <w:sz w:val="16"/>
-          <w:szCs w:val="16"/>
-          <w:highlight w:val="white"/>
-        </w:rPr>
-        <w:t xml:space="preserve"> </w:t>
-      </w:r>
-      <w:proofErr w:type="spellStart"/>
-      <w:r>
-        <w:rPr>
-          <w:rFonts w:ascii="Courier New" w:hAnsi="Courier New" w:cs="Courier New"/>
-          <w:color w:val="0000FF"/>
-          <w:sz w:val="16"/>
-          <w:szCs w:val="16"/>
-          <w:highlight w:val="white"/>
-        </w:rPr>
-        <w:t>isSignedIn</w:t>
-      </w:r>
-      <w:proofErr w:type="spellEnd"/>
-      <w:r>
-        <w:rPr>
-          <w:rFonts w:ascii="Courier New" w:hAnsi="Courier New" w:cs="Courier New"/>
-          <w:color w:val="0000FF"/>
-          <w:sz w:val="16"/>
-          <w:szCs w:val="16"/>
-          <w:highlight w:val="white"/>
-        </w:rPr>
-        <w:t xml:space="preserve">() &amp;&amp; </w:t>
-      </w:r>
-      <w:proofErr w:type="spellStart"/>
-      <w:r>
-        <w:rPr>
-          <w:rFonts w:ascii="Courier New" w:hAnsi="Courier New" w:cs="Courier New"/>
-          <w:color w:val="0000FF"/>
-          <w:sz w:val="16"/>
-          <w:szCs w:val="16"/>
-          <w:highlight w:val="white"/>
-        </w:rPr>
-        <w:t>request.auth.uid</w:t>
-      </w:r>
-      <w:proofErr w:type="spellEnd"/>
-      <w:r>
-        <w:rPr>
-          <w:rFonts w:ascii="Courier New" w:hAnsi="Courier New" w:cs="Courier New"/>
-          <w:color w:val="0000FF"/>
-          <w:sz w:val="16"/>
-          <w:szCs w:val="16"/>
-          <w:highlight w:val="white"/>
-        </w:rPr>
-        <w:t xml:space="preserve"> </w:t>
+        <w:t xml:space="preserve">      return isSignedIn() &amp;&amp; request.auth.uid </w:t>
       </w:r>
       <w:r>
         <w:rPr>
@@ -1401,29 +952,7 @@
           <w:szCs w:val="16"/>
           <w:highlight w:val="white"/>
         </w:rPr>
-        <w:t xml:space="preserve">= </w:t>
-      </w:r>
-      <w:proofErr w:type="spellStart"/>
-      <w:r>
-        <w:rPr>
-          <w:rFonts w:ascii="Courier New" w:hAnsi="Courier New" w:cs="Courier New"/>
-          <w:color w:val="000000"/>
-          <w:sz w:val="16"/>
-          <w:szCs w:val="16"/>
-          <w:highlight w:val="white"/>
-        </w:rPr>
-        <w:t>uid</w:t>
-      </w:r>
-      <w:proofErr w:type="spellEnd"/>
-      <w:r>
-        <w:rPr>
-          <w:rFonts w:ascii="Courier New" w:hAnsi="Courier New" w:cs="Courier New"/>
-          <w:color w:val="000000"/>
-          <w:sz w:val="16"/>
-          <w:szCs w:val="16"/>
-          <w:highlight w:val="white"/>
-        </w:rPr>
-        <w:t>;</w:t>
+        <w:t>= uid;</w:t>
       </w:r>
     </w:p>
     <w:p>
@@ -1491,73 +1020,7 @@
           <w:szCs w:val="16"/>
           <w:highlight w:val="white"/>
         </w:rPr>
-        <w:t xml:space="preserve">    // </w:t>
-      </w:r>
-      <w:proofErr w:type="spellStart"/>
-      <w:r>
-        <w:rPr>
-          <w:rFonts w:ascii="Courier New" w:hAnsi="Courier New" w:cs="Courier New"/>
-          <w:color w:val="0000FF"/>
-          <w:sz w:val="16"/>
-          <w:szCs w:val="16"/>
-          <w:highlight w:val="white"/>
-        </w:rPr>
-        <w:t>Admin</w:t>
-      </w:r>
-      <w:proofErr w:type="spellEnd"/>
-      <w:r>
-        <w:rPr>
-          <w:rFonts w:ascii="Courier New" w:hAnsi="Courier New" w:cs="Courier New"/>
-          <w:color w:val="0000FF"/>
-          <w:sz w:val="16"/>
-          <w:szCs w:val="16"/>
-          <w:highlight w:val="white"/>
-        </w:rPr>
-        <w:t xml:space="preserve"> si el documento en /usuarios/{</w:t>
-      </w:r>
-      <w:proofErr w:type="spellStart"/>
-      <w:r>
-        <w:rPr>
-          <w:rFonts w:ascii="Courier New" w:hAnsi="Courier New" w:cs="Courier New"/>
-          <w:color w:val="0000FF"/>
-          <w:sz w:val="16"/>
-          <w:szCs w:val="16"/>
-          <w:highlight w:val="white"/>
-        </w:rPr>
-        <w:t>uid</w:t>
-      </w:r>
-      <w:proofErr w:type="spellEnd"/>
-      <w:r>
-        <w:rPr>
-          <w:rFonts w:ascii="Courier New" w:hAnsi="Courier New" w:cs="Courier New"/>
-          <w:color w:val="0000FF"/>
-          <w:sz w:val="16"/>
-          <w:szCs w:val="16"/>
-          <w:highlight w:val="white"/>
-        </w:rPr>
-        <w:t xml:space="preserve">} es </w:t>
-      </w:r>
-      <w:proofErr w:type="spellStart"/>
-      <w:r>
-        <w:rPr>
-          <w:rFonts w:ascii="Courier New" w:hAnsi="Courier New" w:cs="Courier New"/>
-          <w:color w:val="0000FF"/>
-          <w:sz w:val="16"/>
-          <w:szCs w:val="16"/>
-          <w:highlight w:val="white"/>
-        </w:rPr>
-        <w:t>esAdmin</w:t>
-      </w:r>
-      <w:proofErr w:type="spellEnd"/>
-      <w:r>
-        <w:rPr>
-          <w:rFonts w:ascii="Courier New" w:hAnsi="Courier New" w:cs="Courier New"/>
-          <w:color w:val="0000FF"/>
-          <w:sz w:val="16"/>
-          <w:szCs w:val="16"/>
-          <w:highlight w:val="white"/>
-        </w:rPr>
-        <w:t xml:space="preserve"> </w:t>
+        <w:t xml:space="preserve">    // Admin si el documento en /usuarios/{uid} es esAdmin </w:t>
       </w:r>
       <w:r>
         <w:rPr>
@@ -1605,51 +1068,7 @@
           <w:szCs w:val="16"/>
           <w:highlight w:val="white"/>
         </w:rPr>
-        <w:t xml:space="preserve">    </w:t>
-      </w:r>
-      <w:proofErr w:type="spellStart"/>
-      <w:r>
-        <w:rPr>
-          <w:rFonts w:ascii="Courier New" w:hAnsi="Courier New" w:cs="Courier New"/>
-          <w:color w:val="000000"/>
-          <w:sz w:val="16"/>
-          <w:szCs w:val="16"/>
-          <w:highlight w:val="white"/>
-        </w:rPr>
-        <w:t>function</w:t>
-      </w:r>
-      <w:proofErr w:type="spellEnd"/>
-      <w:r>
-        <w:rPr>
-          <w:rFonts w:ascii="Courier New" w:hAnsi="Courier New" w:cs="Courier New"/>
-          <w:color w:val="000000"/>
-          <w:sz w:val="16"/>
-          <w:szCs w:val="16"/>
-          <w:highlight w:val="white"/>
-        </w:rPr>
-        <w:t xml:space="preserve"> </w:t>
-      </w:r>
-      <w:proofErr w:type="spellStart"/>
-      <w:r>
-        <w:rPr>
-          <w:rFonts w:ascii="Courier New" w:hAnsi="Courier New" w:cs="Courier New"/>
-          <w:color w:val="000000"/>
-          <w:sz w:val="16"/>
-          <w:szCs w:val="16"/>
-          <w:highlight w:val="white"/>
-        </w:rPr>
-        <w:t>isAdmin</w:t>
-      </w:r>
-      <w:proofErr w:type="spellEnd"/>
-      <w:r>
-        <w:rPr>
-          <w:rFonts w:ascii="Courier New" w:hAnsi="Courier New" w:cs="Courier New"/>
-          <w:color w:val="000000"/>
-          <w:sz w:val="16"/>
-          <w:szCs w:val="16"/>
-          <w:highlight w:val="white"/>
-        </w:rPr>
-        <w:t>() {</w:t>
+        <w:t xml:space="preserve">    function isAdmin() {</w:t>
       </w:r>
     </w:p>
     <w:p>
@@ -1675,51 +1094,7 @@
           <w:szCs w:val="16"/>
           <w:highlight w:val="white"/>
         </w:rPr>
-        <w:t xml:space="preserve">      </w:t>
-      </w:r>
-      <w:proofErr w:type="spellStart"/>
-      <w:r>
-        <w:rPr>
-          <w:rFonts w:ascii="Courier New" w:hAnsi="Courier New" w:cs="Courier New"/>
-          <w:color w:val="000000"/>
-          <w:sz w:val="16"/>
-          <w:szCs w:val="16"/>
-          <w:highlight w:val="white"/>
-        </w:rPr>
-        <w:t>return</w:t>
-      </w:r>
-      <w:proofErr w:type="spellEnd"/>
-      <w:r>
-        <w:rPr>
-          <w:rFonts w:ascii="Courier New" w:hAnsi="Courier New" w:cs="Courier New"/>
-          <w:color w:val="000000"/>
-          <w:sz w:val="16"/>
-          <w:szCs w:val="16"/>
-          <w:highlight w:val="white"/>
-        </w:rPr>
-        <w:t xml:space="preserve"> </w:t>
-      </w:r>
-      <w:proofErr w:type="spellStart"/>
-      <w:r>
-        <w:rPr>
-          <w:rFonts w:ascii="Courier New" w:hAnsi="Courier New" w:cs="Courier New"/>
-          <w:color w:val="000000"/>
-          <w:sz w:val="16"/>
-          <w:szCs w:val="16"/>
-          <w:highlight w:val="white"/>
-        </w:rPr>
-        <w:t>isSignedIn</w:t>
-      </w:r>
-      <w:proofErr w:type="spellEnd"/>
-      <w:r>
-        <w:rPr>
-          <w:rFonts w:ascii="Courier New" w:hAnsi="Courier New" w:cs="Courier New"/>
-          <w:color w:val="000000"/>
-          <w:sz w:val="16"/>
-          <w:szCs w:val="16"/>
-          <w:highlight w:val="white"/>
-        </w:rPr>
-        <w:t>() &amp;&amp;</w:t>
+        <w:t xml:space="preserve">      return isSignedIn() &amp;&amp;</w:t>
       </w:r>
     </w:p>
     <w:p>
@@ -1861,29 +1236,7 @@
           <w:szCs w:val="16"/>
           <w:highlight w:val="white"/>
         </w:rPr>
-        <w:t xml:space="preserve">    match /usuarios/{</w:t>
-      </w:r>
-      <w:proofErr w:type="spellStart"/>
-      <w:r>
-        <w:rPr>
-          <w:rFonts w:ascii="Courier New" w:hAnsi="Courier New" w:cs="Courier New"/>
-          <w:color w:val="000000"/>
-          <w:sz w:val="16"/>
-          <w:szCs w:val="16"/>
-          <w:highlight w:val="white"/>
-        </w:rPr>
-        <w:t>uid</w:t>
-      </w:r>
-      <w:proofErr w:type="spellEnd"/>
-      <w:r>
-        <w:rPr>
-          <w:rFonts w:ascii="Courier New" w:hAnsi="Courier New" w:cs="Courier New"/>
-          <w:color w:val="000000"/>
-          <w:sz w:val="16"/>
-          <w:szCs w:val="16"/>
-          <w:highlight w:val="white"/>
-        </w:rPr>
-        <w:t>} {</w:t>
+        <w:t xml:space="preserve">    match /usuarios/{uid} {</w:t>
       </w:r>
     </w:p>
     <w:p>
@@ -1909,29 +1262,7 @@
           <w:szCs w:val="16"/>
           <w:highlight w:val="white"/>
         </w:rPr>
-        <w:t xml:space="preserve">      // Usuario o </w:t>
-      </w:r>
-      <w:proofErr w:type="spellStart"/>
-      <w:r>
-        <w:rPr>
-          <w:rFonts w:ascii="Courier New" w:hAnsi="Courier New" w:cs="Courier New"/>
-          <w:color w:val="000000"/>
-          <w:sz w:val="16"/>
-          <w:szCs w:val="16"/>
-          <w:highlight w:val="white"/>
-        </w:rPr>
-        <w:t>Admin</w:t>
-      </w:r>
-      <w:proofErr w:type="spellEnd"/>
-      <w:r>
-        <w:rPr>
-          <w:rFonts w:ascii="Courier New" w:hAnsi="Courier New" w:cs="Courier New"/>
-          <w:color w:val="000000"/>
-          <w:sz w:val="16"/>
-          <w:szCs w:val="16"/>
-          <w:highlight w:val="white"/>
-        </w:rPr>
-        <w:t xml:space="preserve"> pueden leer</w:t>
+        <w:t xml:space="preserve">      // Usuario o Admin pueden leer</w:t>
       </w:r>
     </w:p>
     <w:p>
@@ -1957,42 +1288,8 @@
           <w:szCs w:val="16"/>
           <w:highlight w:val="white"/>
         </w:rPr>
-        <w:t xml:space="preserve">      </w:t>
-      </w:r>
-      <w:proofErr w:type="spellStart"/>
-      <w:r>
-        <w:rPr>
-          <w:rFonts w:ascii="Courier New" w:hAnsi="Courier New" w:cs="Courier New"/>
-          <w:color w:val="0000FF"/>
-          <w:sz w:val="16"/>
-          <w:szCs w:val="16"/>
-          <w:highlight w:val="white"/>
-        </w:rPr>
-        <w:t>allow</w:t>
-      </w:r>
-      <w:proofErr w:type="spellEnd"/>
-      <w:r>
-        <w:rPr>
-          <w:rFonts w:ascii="Courier New" w:hAnsi="Courier New" w:cs="Courier New"/>
-          <w:color w:val="0000FF"/>
-          <w:sz w:val="16"/>
-          <w:szCs w:val="16"/>
-          <w:highlight w:val="white"/>
-        </w:rPr>
-        <w:t xml:space="preserve"> </w:t>
-      </w:r>
-      <w:proofErr w:type="spellStart"/>
-      <w:r>
-        <w:rPr>
-          <w:rFonts w:ascii="Courier New" w:hAnsi="Courier New" w:cs="Courier New"/>
-          <w:color w:val="0000FF"/>
-          <w:sz w:val="16"/>
-          <w:szCs w:val="16"/>
-          <w:highlight w:val="white"/>
-        </w:rPr>
-        <w:t>read</w:t>
-      </w:r>
-      <w:proofErr w:type="spellEnd"/>
+        <w:t xml:space="preserve">      allow read</w:t>
+      </w:r>
       <w:r>
         <w:rPr>
           <w:rFonts w:ascii="Courier New" w:hAnsi="Courier New" w:cs="Courier New"/>
@@ -2013,95 +1310,7 @@
           <w:szCs w:val="16"/>
           <w:highlight w:val="white"/>
         </w:rPr>
-        <w:t xml:space="preserve"> </w:t>
-      </w:r>
-      <w:proofErr w:type="spellStart"/>
-      <w:r>
-        <w:rPr>
-          <w:rFonts w:ascii="Courier New" w:hAnsi="Courier New" w:cs="Courier New"/>
-          <w:color w:val="000000"/>
-          <w:sz w:val="16"/>
-          <w:szCs w:val="16"/>
-          <w:highlight w:val="white"/>
-        </w:rPr>
-        <w:t>if</w:t>
-      </w:r>
-      <w:proofErr w:type="spellEnd"/>
-      <w:r>
-        <w:rPr>
-          <w:rFonts w:ascii="Courier New" w:hAnsi="Courier New" w:cs="Courier New"/>
-          <w:color w:val="000000"/>
-          <w:sz w:val="16"/>
-          <w:szCs w:val="16"/>
-          <w:highlight w:val="white"/>
-        </w:rPr>
-        <w:t xml:space="preserve"> </w:t>
-      </w:r>
-      <w:proofErr w:type="spellStart"/>
-      <w:r>
-        <w:rPr>
-          <w:rFonts w:ascii="Courier New" w:hAnsi="Courier New" w:cs="Courier New"/>
-          <w:color w:val="000000"/>
-          <w:sz w:val="16"/>
-          <w:szCs w:val="16"/>
-          <w:highlight w:val="white"/>
-        </w:rPr>
-        <w:t>isOwner</w:t>
-      </w:r>
-      <w:proofErr w:type="spellEnd"/>
-      <w:r>
-        <w:rPr>
-          <w:rFonts w:ascii="Courier New" w:hAnsi="Courier New" w:cs="Courier New"/>
-          <w:color w:val="000000"/>
-          <w:sz w:val="16"/>
-          <w:szCs w:val="16"/>
-          <w:highlight w:val="white"/>
-        </w:rPr>
-        <w:t>(</w:t>
-      </w:r>
-      <w:proofErr w:type="spellStart"/>
-      <w:r>
-        <w:rPr>
-          <w:rFonts w:ascii="Courier New" w:hAnsi="Courier New" w:cs="Courier New"/>
-          <w:color w:val="000000"/>
-          <w:sz w:val="16"/>
-          <w:szCs w:val="16"/>
-          <w:highlight w:val="white"/>
-        </w:rPr>
-        <w:t>uid</w:t>
-      </w:r>
-      <w:proofErr w:type="spellEnd"/>
-      <w:r>
-        <w:rPr>
-          <w:rFonts w:ascii="Courier New" w:hAnsi="Courier New" w:cs="Courier New"/>
-          <w:color w:val="000000"/>
-          <w:sz w:val="16"/>
-          <w:szCs w:val="16"/>
-          <w:highlight w:val="white"/>
-        </w:rPr>
-        <w:t xml:space="preserve">) || </w:t>
-      </w:r>
-      <w:proofErr w:type="spellStart"/>
-      <w:r>
-        <w:rPr>
-          <w:rFonts w:ascii="Courier New" w:hAnsi="Courier New" w:cs="Courier New"/>
-          <w:color w:val="000000"/>
-          <w:sz w:val="16"/>
-          <w:szCs w:val="16"/>
-          <w:highlight w:val="white"/>
-        </w:rPr>
-        <w:t>isAdmin</w:t>
-      </w:r>
-      <w:proofErr w:type="spellEnd"/>
-      <w:r>
-        <w:rPr>
-          <w:rFonts w:ascii="Courier New" w:hAnsi="Courier New" w:cs="Courier New"/>
-          <w:color w:val="000000"/>
-          <w:sz w:val="16"/>
-          <w:szCs w:val="16"/>
-          <w:highlight w:val="white"/>
-        </w:rPr>
-        <w:t>();</w:t>
+        <w:t xml:space="preserve"> if isOwner(uid) || isAdmin();</w:t>
       </w:r>
     </w:p>
     <w:p>
@@ -2169,29 +1378,7 @@
           <w:szCs w:val="16"/>
           <w:highlight w:val="white"/>
         </w:rPr>
-        <w:t xml:space="preserve">      // Un </w:t>
-      </w:r>
-      <w:proofErr w:type="spellStart"/>
-      <w:r>
-        <w:rPr>
-          <w:rFonts w:ascii="Courier New" w:hAnsi="Courier New" w:cs="Courier New"/>
-          <w:color w:val="000000"/>
-          <w:sz w:val="16"/>
-          <w:szCs w:val="16"/>
-          <w:highlight w:val="white"/>
-        </w:rPr>
-        <w:t>admin</w:t>
-      </w:r>
-      <w:proofErr w:type="spellEnd"/>
-      <w:r>
-        <w:rPr>
-          <w:rFonts w:ascii="Courier New" w:hAnsi="Courier New" w:cs="Courier New"/>
-          <w:color w:val="000000"/>
-          <w:sz w:val="16"/>
-          <w:szCs w:val="16"/>
-          <w:highlight w:val="white"/>
-        </w:rPr>
-        <w:t xml:space="preserve"> también puede crear/actualizar cualquier perfil.</w:t>
+        <w:t xml:space="preserve">      // Un admin también puede crear/actualizar cualquier perfil.</w:t>
       </w:r>
     </w:p>
     <w:p>
@@ -2217,64 +1404,8 @@
           <w:szCs w:val="16"/>
           <w:highlight w:val="white"/>
         </w:rPr>
-        <w:t xml:space="preserve">      </w:t>
-      </w:r>
-      <w:proofErr w:type="spellStart"/>
-      <w:r>
-        <w:rPr>
-          <w:rFonts w:ascii="Courier New" w:hAnsi="Courier New" w:cs="Courier New"/>
-          <w:color w:val="0000FF"/>
-          <w:sz w:val="16"/>
-          <w:szCs w:val="16"/>
-          <w:highlight w:val="white"/>
-        </w:rPr>
-        <w:t>allow</w:t>
-      </w:r>
-      <w:proofErr w:type="spellEnd"/>
-      <w:r>
-        <w:rPr>
-          <w:rFonts w:ascii="Courier New" w:hAnsi="Courier New" w:cs="Courier New"/>
-          <w:color w:val="0000FF"/>
-          <w:sz w:val="16"/>
-          <w:szCs w:val="16"/>
-          <w:highlight w:val="white"/>
-        </w:rPr>
-        <w:t xml:space="preserve"> </w:t>
-      </w:r>
-      <w:proofErr w:type="spellStart"/>
-      <w:r>
-        <w:rPr>
-          <w:rFonts w:ascii="Courier New" w:hAnsi="Courier New" w:cs="Courier New"/>
-          <w:color w:val="0000FF"/>
-          <w:sz w:val="16"/>
-          <w:szCs w:val="16"/>
-          <w:highlight w:val="white"/>
-        </w:rPr>
-        <w:t>create</w:t>
-      </w:r>
-      <w:proofErr w:type="spellEnd"/>
-      <w:r>
-        <w:rPr>
-          <w:rFonts w:ascii="Courier New" w:hAnsi="Courier New" w:cs="Courier New"/>
-          <w:color w:val="0000FF"/>
-          <w:sz w:val="16"/>
-          <w:szCs w:val="16"/>
-          <w:highlight w:val="white"/>
-        </w:rPr>
-        <w:t xml:space="preserve">, </w:t>
-      </w:r>
-      <w:proofErr w:type="spellStart"/>
-      <w:r>
-        <w:rPr>
-          <w:rFonts w:ascii="Courier New" w:hAnsi="Courier New" w:cs="Courier New"/>
-          <w:color w:val="0000FF"/>
-          <w:sz w:val="16"/>
-          <w:szCs w:val="16"/>
-          <w:highlight w:val="white"/>
-        </w:rPr>
-        <w:t>update</w:t>
-      </w:r>
-      <w:proofErr w:type="spellEnd"/>
+        <w:t xml:space="preserve">      allow create, update</w:t>
+      </w:r>
       <w:r>
         <w:rPr>
           <w:rFonts w:ascii="Courier New" w:hAnsi="Courier New" w:cs="Courier New"/>
@@ -2295,95 +1426,7 @@
           <w:szCs w:val="16"/>
           <w:highlight w:val="white"/>
         </w:rPr>
-        <w:t xml:space="preserve"> </w:t>
-      </w:r>
-      <w:proofErr w:type="spellStart"/>
-      <w:r>
-        <w:rPr>
-          <w:rFonts w:ascii="Courier New" w:hAnsi="Courier New" w:cs="Courier New"/>
-          <w:color w:val="000000"/>
-          <w:sz w:val="16"/>
-          <w:szCs w:val="16"/>
-          <w:highlight w:val="white"/>
-        </w:rPr>
-        <w:t>if</w:t>
-      </w:r>
-      <w:proofErr w:type="spellEnd"/>
-      <w:r>
-        <w:rPr>
-          <w:rFonts w:ascii="Courier New" w:hAnsi="Courier New" w:cs="Courier New"/>
-          <w:color w:val="000000"/>
-          <w:sz w:val="16"/>
-          <w:szCs w:val="16"/>
-          <w:highlight w:val="white"/>
-        </w:rPr>
-        <w:t xml:space="preserve"> </w:t>
-      </w:r>
-      <w:proofErr w:type="spellStart"/>
-      <w:r>
-        <w:rPr>
-          <w:rFonts w:ascii="Courier New" w:hAnsi="Courier New" w:cs="Courier New"/>
-          <w:color w:val="000000"/>
-          <w:sz w:val="16"/>
-          <w:szCs w:val="16"/>
-          <w:highlight w:val="white"/>
-        </w:rPr>
-        <w:t>isOwner</w:t>
-      </w:r>
-      <w:proofErr w:type="spellEnd"/>
-      <w:r>
-        <w:rPr>
-          <w:rFonts w:ascii="Courier New" w:hAnsi="Courier New" w:cs="Courier New"/>
-          <w:color w:val="000000"/>
-          <w:sz w:val="16"/>
-          <w:szCs w:val="16"/>
-          <w:highlight w:val="white"/>
-        </w:rPr>
-        <w:t>(</w:t>
-      </w:r>
-      <w:proofErr w:type="spellStart"/>
-      <w:r>
-        <w:rPr>
-          <w:rFonts w:ascii="Courier New" w:hAnsi="Courier New" w:cs="Courier New"/>
-          <w:color w:val="000000"/>
-          <w:sz w:val="16"/>
-          <w:szCs w:val="16"/>
-          <w:highlight w:val="white"/>
-        </w:rPr>
-        <w:t>uid</w:t>
-      </w:r>
-      <w:proofErr w:type="spellEnd"/>
-      <w:r>
-        <w:rPr>
-          <w:rFonts w:ascii="Courier New" w:hAnsi="Courier New" w:cs="Courier New"/>
-          <w:color w:val="000000"/>
-          <w:sz w:val="16"/>
-          <w:szCs w:val="16"/>
-          <w:highlight w:val="white"/>
-        </w:rPr>
-        <w:t xml:space="preserve">) || </w:t>
-      </w:r>
-      <w:proofErr w:type="spellStart"/>
-      <w:r>
-        <w:rPr>
-          <w:rFonts w:ascii="Courier New" w:hAnsi="Courier New" w:cs="Courier New"/>
-          <w:color w:val="000000"/>
-          <w:sz w:val="16"/>
-          <w:szCs w:val="16"/>
-          <w:highlight w:val="white"/>
-        </w:rPr>
-        <w:t>isAdmin</w:t>
-      </w:r>
-      <w:proofErr w:type="spellEnd"/>
-      <w:r>
-        <w:rPr>
-          <w:rFonts w:ascii="Courier New" w:hAnsi="Courier New" w:cs="Courier New"/>
-          <w:color w:val="000000"/>
-          <w:sz w:val="16"/>
-          <w:szCs w:val="16"/>
-          <w:highlight w:val="white"/>
-        </w:rPr>
-        <w:t>();</w:t>
+        <w:t xml:space="preserve"> if isOwner(uid) || isAdmin();</w:t>
       </w:r>
     </w:p>
     <w:p>
@@ -2425,20 +1468,8 @@
           <w:szCs w:val="16"/>
           <w:highlight w:val="white"/>
         </w:rPr>
-        <w:t xml:space="preserve">      // Borrar un perfil, solo </w:t>
-      </w:r>
-      <w:proofErr w:type="spellStart"/>
-      <w:r>
-        <w:rPr>
-          <w:rFonts w:ascii="Courier New" w:hAnsi="Courier New" w:cs="Courier New"/>
-          <w:color w:val="000000"/>
-          <w:sz w:val="16"/>
-          <w:szCs w:val="16"/>
-          <w:highlight w:val="white"/>
-        </w:rPr>
-        <w:t>admin</w:t>
-      </w:r>
-      <w:proofErr w:type="spellEnd"/>
+        <w:t xml:space="preserve">      // Borrar un perfil, solo admin</w:t>
+      </w:r>
     </w:p>
     <w:p>
       <w:pPr>
@@ -2463,29 +1494,7 @@
           <w:szCs w:val="16"/>
           <w:highlight w:val="white"/>
         </w:rPr>
-        <w:t xml:space="preserve">      </w:t>
-      </w:r>
-      <w:proofErr w:type="spellStart"/>
-      <w:r>
-        <w:rPr>
-          <w:rFonts w:ascii="Courier New" w:hAnsi="Courier New" w:cs="Courier New"/>
-          <w:color w:val="0000FF"/>
-          <w:sz w:val="16"/>
-          <w:szCs w:val="16"/>
-          <w:highlight w:val="white"/>
-        </w:rPr>
-        <w:t>allow</w:t>
-      </w:r>
-      <w:proofErr w:type="spellEnd"/>
-      <w:r>
-        <w:rPr>
-          <w:rFonts w:ascii="Courier New" w:hAnsi="Courier New" w:cs="Courier New"/>
-          <w:color w:val="0000FF"/>
-          <w:sz w:val="16"/>
-          <w:szCs w:val="16"/>
-          <w:highlight w:val="white"/>
-        </w:rPr>
-        <w:t xml:space="preserve"> delete</w:t>
+        <w:t xml:space="preserve">      allow delete</w:t>
       </w:r>
       <w:r>
         <w:rPr>
@@ -2507,51 +1516,7 @@
           <w:szCs w:val="16"/>
           <w:highlight w:val="white"/>
         </w:rPr>
-        <w:t xml:space="preserve"> </w:t>
-      </w:r>
-      <w:proofErr w:type="spellStart"/>
-      <w:r>
-        <w:rPr>
-          <w:rFonts w:ascii="Courier New" w:hAnsi="Courier New" w:cs="Courier New"/>
-          <w:color w:val="000000"/>
-          <w:sz w:val="16"/>
-          <w:szCs w:val="16"/>
-          <w:highlight w:val="white"/>
-        </w:rPr>
-        <w:t>if</w:t>
-      </w:r>
-      <w:proofErr w:type="spellEnd"/>
-      <w:r>
-        <w:rPr>
-          <w:rFonts w:ascii="Courier New" w:hAnsi="Courier New" w:cs="Courier New"/>
-          <w:color w:val="000000"/>
-          <w:sz w:val="16"/>
-          <w:szCs w:val="16"/>
-          <w:highlight w:val="white"/>
-        </w:rPr>
-        <w:t xml:space="preserve"> </w:t>
-      </w:r>
-      <w:proofErr w:type="spellStart"/>
-      <w:r>
-        <w:rPr>
-          <w:rFonts w:ascii="Courier New" w:hAnsi="Courier New" w:cs="Courier New"/>
-          <w:color w:val="000000"/>
-          <w:sz w:val="16"/>
-          <w:szCs w:val="16"/>
-          <w:highlight w:val="white"/>
-        </w:rPr>
-        <w:t>isAdmin</w:t>
-      </w:r>
-      <w:proofErr w:type="spellEnd"/>
-      <w:r>
-        <w:rPr>
-          <w:rFonts w:ascii="Courier New" w:hAnsi="Courier New" w:cs="Courier New"/>
-          <w:color w:val="000000"/>
-          <w:sz w:val="16"/>
-          <w:szCs w:val="16"/>
-          <w:highlight w:val="white"/>
-        </w:rPr>
-        <w:t>();</w:t>
+        <w:t xml:space="preserve"> if isAdmin();</w:t>
       </w:r>
     </w:p>
     <w:p>
@@ -2671,51 +1636,7 @@
           <w:szCs w:val="16"/>
           <w:highlight w:val="white"/>
         </w:rPr>
-        <w:t xml:space="preserve">    match /</w:t>
-      </w:r>
-      <w:proofErr w:type="spellStart"/>
-      <w:r>
-        <w:rPr>
-          <w:rFonts w:ascii="Courier New" w:hAnsi="Courier New" w:cs="Courier New"/>
-          <w:color w:val="000000"/>
-          <w:sz w:val="16"/>
-          <w:szCs w:val="16"/>
-          <w:highlight w:val="white"/>
-        </w:rPr>
-        <w:t>partidasGuardadas</w:t>
-      </w:r>
-      <w:proofErr w:type="spellEnd"/>
-      <w:r>
-        <w:rPr>
-          <w:rFonts w:ascii="Courier New" w:hAnsi="Courier New" w:cs="Courier New"/>
-          <w:color w:val="000000"/>
-          <w:sz w:val="16"/>
-          <w:szCs w:val="16"/>
-          <w:highlight w:val="white"/>
-        </w:rPr>
-        <w:t>/{</w:t>
-      </w:r>
-      <w:proofErr w:type="spellStart"/>
-      <w:r>
-        <w:rPr>
-          <w:rFonts w:ascii="Courier New" w:hAnsi="Courier New" w:cs="Courier New"/>
-          <w:color w:val="000000"/>
-          <w:sz w:val="16"/>
-          <w:szCs w:val="16"/>
-          <w:highlight w:val="white"/>
-        </w:rPr>
-        <w:t>uid</w:t>
-      </w:r>
-      <w:proofErr w:type="spellEnd"/>
-      <w:r>
-        <w:rPr>
-          <w:rFonts w:ascii="Courier New" w:hAnsi="Courier New" w:cs="Courier New"/>
-          <w:color w:val="000000"/>
-          <w:sz w:val="16"/>
-          <w:szCs w:val="16"/>
-          <w:highlight w:val="white"/>
-        </w:rPr>
-        <w:t>} {</w:t>
+        <w:t xml:space="preserve">    match /partidasGuardadas/{uid} {</w:t>
       </w:r>
     </w:p>
     <w:p>
@@ -2741,29 +1662,7 @@
           <w:szCs w:val="16"/>
           <w:highlight w:val="white"/>
         </w:rPr>
-        <w:t xml:space="preserve">      // El usuario gestionará su partida; el </w:t>
-      </w:r>
-      <w:proofErr w:type="spellStart"/>
-      <w:r>
-        <w:rPr>
-          <w:rFonts w:ascii="Courier New" w:hAnsi="Courier New" w:cs="Courier New"/>
-          <w:color w:val="000000"/>
-          <w:sz w:val="16"/>
-          <w:szCs w:val="16"/>
-          <w:highlight w:val="white"/>
-        </w:rPr>
-        <w:t>admin</w:t>
-      </w:r>
-      <w:proofErr w:type="spellEnd"/>
-      <w:r>
-        <w:rPr>
-          <w:rFonts w:ascii="Courier New" w:hAnsi="Courier New" w:cs="Courier New"/>
-          <w:color w:val="000000"/>
-          <w:sz w:val="16"/>
-          <w:szCs w:val="16"/>
-          <w:highlight w:val="white"/>
-        </w:rPr>
-        <w:t xml:space="preserve"> también.</w:t>
+        <w:t xml:space="preserve">      // El usuario gestionará su partida; el admin también.</w:t>
       </w:r>
     </w:p>
     <w:p>
@@ -2789,64 +1688,8 @@
           <w:szCs w:val="16"/>
           <w:highlight w:val="white"/>
         </w:rPr>
-        <w:t xml:space="preserve">      </w:t>
-      </w:r>
-      <w:proofErr w:type="spellStart"/>
-      <w:r>
-        <w:rPr>
-          <w:rFonts w:ascii="Courier New" w:hAnsi="Courier New" w:cs="Courier New"/>
-          <w:color w:val="0000FF"/>
-          <w:sz w:val="16"/>
-          <w:szCs w:val="16"/>
-          <w:highlight w:val="white"/>
-        </w:rPr>
-        <w:t>allow</w:t>
-      </w:r>
-      <w:proofErr w:type="spellEnd"/>
-      <w:r>
-        <w:rPr>
-          <w:rFonts w:ascii="Courier New" w:hAnsi="Courier New" w:cs="Courier New"/>
-          <w:color w:val="0000FF"/>
-          <w:sz w:val="16"/>
-          <w:szCs w:val="16"/>
-          <w:highlight w:val="white"/>
-        </w:rPr>
-        <w:t xml:space="preserve"> </w:t>
-      </w:r>
-      <w:proofErr w:type="spellStart"/>
-      <w:r>
-        <w:rPr>
-          <w:rFonts w:ascii="Courier New" w:hAnsi="Courier New" w:cs="Courier New"/>
-          <w:color w:val="0000FF"/>
-          <w:sz w:val="16"/>
-          <w:szCs w:val="16"/>
-          <w:highlight w:val="white"/>
-        </w:rPr>
-        <w:t>read</w:t>
-      </w:r>
-      <w:proofErr w:type="spellEnd"/>
-      <w:r>
-        <w:rPr>
-          <w:rFonts w:ascii="Courier New" w:hAnsi="Courier New" w:cs="Courier New"/>
-          <w:color w:val="0000FF"/>
-          <w:sz w:val="16"/>
-          <w:szCs w:val="16"/>
-          <w:highlight w:val="white"/>
-        </w:rPr>
-        <w:t xml:space="preserve">, </w:t>
-      </w:r>
-      <w:proofErr w:type="spellStart"/>
-      <w:r>
-        <w:rPr>
-          <w:rFonts w:ascii="Courier New" w:hAnsi="Courier New" w:cs="Courier New"/>
-          <w:color w:val="0000FF"/>
-          <w:sz w:val="16"/>
-          <w:szCs w:val="16"/>
-          <w:highlight w:val="white"/>
-        </w:rPr>
-        <w:t>write</w:t>
-      </w:r>
-      <w:proofErr w:type="spellEnd"/>
+        <w:t xml:space="preserve">      allow read, write</w:t>
+      </w:r>
       <w:r>
         <w:rPr>
           <w:rFonts w:ascii="Courier New" w:hAnsi="Courier New" w:cs="Courier New"/>
@@ -2867,95 +1710,7 @@
           <w:szCs w:val="16"/>
           <w:highlight w:val="white"/>
         </w:rPr>
-        <w:t xml:space="preserve"> </w:t>
-      </w:r>
-      <w:proofErr w:type="spellStart"/>
-      <w:r>
-        <w:rPr>
-          <w:rFonts w:ascii="Courier New" w:hAnsi="Courier New" w:cs="Courier New"/>
-          <w:color w:val="000000"/>
-          <w:sz w:val="16"/>
-          <w:szCs w:val="16"/>
-          <w:highlight w:val="white"/>
-        </w:rPr>
-        <w:t>if</w:t>
-      </w:r>
-      <w:proofErr w:type="spellEnd"/>
-      <w:r>
-        <w:rPr>
-          <w:rFonts w:ascii="Courier New" w:hAnsi="Courier New" w:cs="Courier New"/>
-          <w:color w:val="000000"/>
-          <w:sz w:val="16"/>
-          <w:szCs w:val="16"/>
-          <w:highlight w:val="white"/>
-        </w:rPr>
-        <w:t xml:space="preserve"> </w:t>
-      </w:r>
-      <w:proofErr w:type="spellStart"/>
-      <w:r>
-        <w:rPr>
-          <w:rFonts w:ascii="Courier New" w:hAnsi="Courier New" w:cs="Courier New"/>
-          <w:color w:val="000000"/>
-          <w:sz w:val="16"/>
-          <w:szCs w:val="16"/>
-          <w:highlight w:val="white"/>
-        </w:rPr>
-        <w:t>isOwner</w:t>
-      </w:r>
-      <w:proofErr w:type="spellEnd"/>
-      <w:r>
-        <w:rPr>
-          <w:rFonts w:ascii="Courier New" w:hAnsi="Courier New" w:cs="Courier New"/>
-          <w:color w:val="000000"/>
-          <w:sz w:val="16"/>
-          <w:szCs w:val="16"/>
-          <w:highlight w:val="white"/>
-        </w:rPr>
-        <w:t>(</w:t>
-      </w:r>
-      <w:proofErr w:type="spellStart"/>
-      <w:r>
-        <w:rPr>
-          <w:rFonts w:ascii="Courier New" w:hAnsi="Courier New" w:cs="Courier New"/>
-          <w:color w:val="000000"/>
-          <w:sz w:val="16"/>
-          <w:szCs w:val="16"/>
-          <w:highlight w:val="white"/>
-        </w:rPr>
-        <w:t>uid</w:t>
-      </w:r>
-      <w:proofErr w:type="spellEnd"/>
-      <w:r>
-        <w:rPr>
-          <w:rFonts w:ascii="Courier New" w:hAnsi="Courier New" w:cs="Courier New"/>
-          <w:color w:val="000000"/>
-          <w:sz w:val="16"/>
-          <w:szCs w:val="16"/>
-          <w:highlight w:val="white"/>
-        </w:rPr>
-        <w:t xml:space="preserve">) || </w:t>
-      </w:r>
-      <w:proofErr w:type="spellStart"/>
-      <w:r>
-        <w:rPr>
-          <w:rFonts w:ascii="Courier New" w:hAnsi="Courier New" w:cs="Courier New"/>
-          <w:color w:val="000000"/>
-          <w:sz w:val="16"/>
-          <w:szCs w:val="16"/>
-          <w:highlight w:val="white"/>
-        </w:rPr>
-        <w:t>isAdmin</w:t>
-      </w:r>
-      <w:proofErr w:type="spellEnd"/>
-      <w:r>
-        <w:rPr>
-          <w:rFonts w:ascii="Courier New" w:hAnsi="Courier New" w:cs="Courier New"/>
-          <w:color w:val="000000"/>
-          <w:sz w:val="16"/>
-          <w:szCs w:val="16"/>
-          <w:highlight w:val="white"/>
-        </w:rPr>
-        <w:t>();</w:t>
+        <w:t xml:space="preserve"> if isOwner(uid) || isAdmin();</w:t>
       </w:r>
     </w:p>
     <w:p>
@@ -3023,29 +1778,7 @@
           <w:szCs w:val="16"/>
           <w:highlight w:val="white"/>
         </w:rPr>
-        <w:t xml:space="preserve">    // Permitir al </w:t>
-      </w:r>
-      <w:proofErr w:type="spellStart"/>
-      <w:r>
-        <w:rPr>
-          <w:rFonts w:ascii="Courier New" w:hAnsi="Courier New" w:cs="Courier New"/>
-          <w:color w:val="000000"/>
-          <w:sz w:val="16"/>
-          <w:szCs w:val="16"/>
-          <w:highlight w:val="white"/>
-        </w:rPr>
-        <w:t>admin</w:t>
-      </w:r>
-      <w:proofErr w:type="spellEnd"/>
-      <w:r>
-        <w:rPr>
-          <w:rFonts w:ascii="Courier New" w:hAnsi="Courier New" w:cs="Courier New"/>
-          <w:color w:val="000000"/>
-          <w:sz w:val="16"/>
-          <w:szCs w:val="16"/>
-          <w:highlight w:val="white"/>
-        </w:rPr>
-        <w:t xml:space="preserve"> listados sobre la colección completa</w:t>
+        <w:t xml:space="preserve">    // Permitir al admin listados sobre la colección completa</w:t>
       </w:r>
     </w:p>
     <w:p>
@@ -3071,51 +1804,7 @@
           <w:szCs w:val="16"/>
           <w:highlight w:val="white"/>
         </w:rPr>
-        <w:t xml:space="preserve">    match /</w:t>
-      </w:r>
-      <w:proofErr w:type="spellStart"/>
-      <w:r>
-        <w:rPr>
-          <w:rFonts w:ascii="Courier New" w:hAnsi="Courier New" w:cs="Courier New"/>
-          <w:color w:val="000000"/>
-          <w:sz w:val="16"/>
-          <w:szCs w:val="16"/>
-          <w:highlight w:val="white"/>
-        </w:rPr>
-        <w:t>partidasGuardadas</w:t>
-      </w:r>
-      <w:proofErr w:type="spellEnd"/>
-      <w:r>
-        <w:rPr>
-          <w:rFonts w:ascii="Courier New" w:hAnsi="Courier New" w:cs="Courier New"/>
-          <w:color w:val="000000"/>
-          <w:sz w:val="16"/>
-          <w:szCs w:val="16"/>
-          <w:highlight w:val="white"/>
-        </w:rPr>
-        <w:t>/{</w:t>
-      </w:r>
-      <w:proofErr w:type="spellStart"/>
-      <w:r>
-        <w:rPr>
-          <w:rFonts w:ascii="Courier New" w:hAnsi="Courier New" w:cs="Courier New"/>
-          <w:color w:val="000000"/>
-          <w:sz w:val="16"/>
-          <w:szCs w:val="16"/>
-          <w:highlight w:val="white"/>
-        </w:rPr>
-        <w:t>anyDocId</w:t>
-      </w:r>
-      <w:proofErr w:type="spellEnd"/>
-      <w:r>
-        <w:rPr>
-          <w:rFonts w:ascii="Courier New" w:hAnsi="Courier New" w:cs="Courier New"/>
-          <w:color w:val="000000"/>
-          <w:sz w:val="16"/>
-          <w:szCs w:val="16"/>
-          <w:highlight w:val="white"/>
-        </w:rPr>
-        <w:t>} {</w:t>
+        <w:t xml:space="preserve">    match /partidasGuardadas/{anyDocId} {</w:t>
       </w:r>
     </w:p>
     <w:p>
@@ -3141,29 +1830,7 @@
           <w:szCs w:val="16"/>
           <w:highlight w:val="white"/>
         </w:rPr>
-        <w:t xml:space="preserve">      </w:t>
-      </w:r>
-      <w:proofErr w:type="spellStart"/>
-      <w:r>
-        <w:rPr>
-          <w:rFonts w:ascii="Courier New" w:hAnsi="Courier New" w:cs="Courier New"/>
-          <w:color w:val="0000FF"/>
-          <w:sz w:val="16"/>
-          <w:szCs w:val="16"/>
-          <w:highlight w:val="white"/>
-        </w:rPr>
-        <w:t>allow</w:t>
-      </w:r>
-      <w:proofErr w:type="spellEnd"/>
-      <w:r>
-        <w:rPr>
-          <w:rFonts w:ascii="Courier New" w:hAnsi="Courier New" w:cs="Courier New"/>
-          <w:color w:val="0000FF"/>
-          <w:sz w:val="16"/>
-          <w:szCs w:val="16"/>
-          <w:highlight w:val="white"/>
-        </w:rPr>
-        <w:t xml:space="preserve"> list</w:t>
+        <w:t xml:space="preserve">      allow list</w:t>
       </w:r>
       <w:r>
         <w:rPr>
@@ -3185,51 +1852,7 @@
           <w:szCs w:val="16"/>
           <w:highlight w:val="white"/>
         </w:rPr>
-        <w:t xml:space="preserve"> </w:t>
-      </w:r>
-      <w:proofErr w:type="spellStart"/>
-      <w:r>
-        <w:rPr>
-          <w:rFonts w:ascii="Courier New" w:hAnsi="Courier New" w:cs="Courier New"/>
-          <w:color w:val="000000"/>
-          <w:sz w:val="16"/>
-          <w:szCs w:val="16"/>
-          <w:highlight w:val="white"/>
-        </w:rPr>
-        <w:t>if</w:t>
-      </w:r>
-      <w:proofErr w:type="spellEnd"/>
-      <w:r>
-        <w:rPr>
-          <w:rFonts w:ascii="Courier New" w:hAnsi="Courier New" w:cs="Courier New"/>
-          <w:color w:val="000000"/>
-          <w:sz w:val="16"/>
-          <w:szCs w:val="16"/>
-          <w:highlight w:val="white"/>
-        </w:rPr>
-        <w:t xml:space="preserve"> </w:t>
-      </w:r>
-      <w:proofErr w:type="spellStart"/>
-      <w:r>
-        <w:rPr>
-          <w:rFonts w:ascii="Courier New" w:hAnsi="Courier New" w:cs="Courier New"/>
-          <w:color w:val="000000"/>
-          <w:sz w:val="16"/>
-          <w:szCs w:val="16"/>
-          <w:highlight w:val="white"/>
-        </w:rPr>
-        <w:t>isAdmin</w:t>
-      </w:r>
-      <w:proofErr w:type="spellEnd"/>
-      <w:r>
-        <w:rPr>
-          <w:rFonts w:ascii="Courier New" w:hAnsi="Courier New" w:cs="Courier New"/>
-          <w:color w:val="000000"/>
-          <w:sz w:val="16"/>
-          <w:szCs w:val="16"/>
-          <w:highlight w:val="white"/>
-        </w:rPr>
-        <w:t>();</w:t>
+        <w:t xml:space="preserve"> if isAdmin();</w:t>
       </w:r>
     </w:p>
     <w:p>
@@ -3323,20 +1946,8 @@
           <w:szCs w:val="16"/>
           <w:highlight w:val="white"/>
         </w:rPr>
-        <w:t xml:space="preserve">    match /{</w:t>
-      </w:r>
-      <w:proofErr w:type="spellStart"/>
-      <w:r>
-        <w:rPr>
-          <w:rFonts w:ascii="Courier New" w:hAnsi="Courier New" w:cs="Courier New"/>
-          <w:color w:val="0000FF"/>
-          <w:sz w:val="16"/>
-          <w:szCs w:val="16"/>
-          <w:highlight w:val="white"/>
-        </w:rPr>
-        <w:t>document</w:t>
-      </w:r>
-      <w:proofErr w:type="spellEnd"/>
+        <w:t xml:space="preserve">    match /{document</w:t>
+      </w:r>
       <w:r>
         <w:rPr>
           <w:rFonts w:ascii="Courier New" w:hAnsi="Courier New" w:cs="Courier New"/>
@@ -3383,64 +1994,8 @@
           <w:szCs w:val="16"/>
           <w:highlight w:val="white"/>
         </w:rPr>
-        <w:t xml:space="preserve">      </w:t>
-      </w:r>
-      <w:proofErr w:type="spellStart"/>
-      <w:r>
-        <w:rPr>
-          <w:rFonts w:ascii="Courier New" w:hAnsi="Courier New" w:cs="Courier New"/>
-          <w:color w:val="0000FF"/>
-          <w:sz w:val="16"/>
-          <w:szCs w:val="16"/>
-          <w:highlight w:val="white"/>
-        </w:rPr>
-        <w:t>allow</w:t>
-      </w:r>
-      <w:proofErr w:type="spellEnd"/>
-      <w:r>
-        <w:rPr>
-          <w:rFonts w:ascii="Courier New" w:hAnsi="Courier New" w:cs="Courier New"/>
-          <w:color w:val="0000FF"/>
-          <w:sz w:val="16"/>
-          <w:szCs w:val="16"/>
-          <w:highlight w:val="white"/>
-        </w:rPr>
-        <w:t xml:space="preserve"> </w:t>
-      </w:r>
-      <w:proofErr w:type="spellStart"/>
-      <w:r>
-        <w:rPr>
-          <w:rFonts w:ascii="Courier New" w:hAnsi="Courier New" w:cs="Courier New"/>
-          <w:color w:val="0000FF"/>
-          <w:sz w:val="16"/>
-          <w:szCs w:val="16"/>
-          <w:highlight w:val="white"/>
-        </w:rPr>
-        <w:t>read</w:t>
-      </w:r>
-      <w:proofErr w:type="spellEnd"/>
-      <w:r>
-        <w:rPr>
-          <w:rFonts w:ascii="Courier New" w:hAnsi="Courier New" w:cs="Courier New"/>
-          <w:color w:val="0000FF"/>
-          <w:sz w:val="16"/>
-          <w:szCs w:val="16"/>
-          <w:highlight w:val="white"/>
-        </w:rPr>
-        <w:t xml:space="preserve">, </w:t>
-      </w:r>
-      <w:proofErr w:type="spellStart"/>
-      <w:r>
-        <w:rPr>
-          <w:rFonts w:ascii="Courier New" w:hAnsi="Courier New" w:cs="Courier New"/>
-          <w:color w:val="0000FF"/>
-          <w:sz w:val="16"/>
-          <w:szCs w:val="16"/>
-          <w:highlight w:val="white"/>
-        </w:rPr>
-        <w:t>write</w:t>
-      </w:r>
-      <w:proofErr w:type="spellEnd"/>
+        <w:t xml:space="preserve">      allow read, write</w:t>
+      </w:r>
       <w:r>
         <w:rPr>
           <w:rFonts w:ascii="Courier New" w:hAnsi="Courier New" w:cs="Courier New"/>
@@ -3461,29 +2016,7 @@
           <w:szCs w:val="16"/>
           <w:highlight w:val="white"/>
         </w:rPr>
-        <w:t xml:space="preserve"> </w:t>
-      </w:r>
-      <w:proofErr w:type="spellStart"/>
-      <w:r>
-        <w:rPr>
-          <w:rFonts w:ascii="Courier New" w:hAnsi="Courier New" w:cs="Courier New"/>
-          <w:color w:val="000000"/>
-          <w:sz w:val="16"/>
-          <w:szCs w:val="16"/>
-          <w:highlight w:val="white"/>
-        </w:rPr>
-        <w:t>if</w:t>
-      </w:r>
-      <w:proofErr w:type="spellEnd"/>
-      <w:r>
-        <w:rPr>
-          <w:rFonts w:ascii="Courier New" w:hAnsi="Courier New" w:cs="Courier New"/>
-          <w:color w:val="000000"/>
-          <w:sz w:val="16"/>
-          <w:szCs w:val="16"/>
-          <w:highlight w:val="white"/>
-        </w:rPr>
-        <w:t xml:space="preserve"> false;</w:t>
+        <w:t xml:space="preserve"> if false;</w:t>
       </w:r>
     </w:p>
     <w:p>
@@ -3577,15 +2110,7 @@
       </w:pPr>
       <w:r>
         <w:lastRenderedPageBreak/>
-        <w:t xml:space="preserve">El usuario ejecuta el programa, y automáticamente se dirige al </w:t>
-      </w:r>
-      <w:proofErr w:type="spellStart"/>
-      <w:r>
-        <w:t>Login</w:t>
-      </w:r>
-      <w:proofErr w:type="spellEnd"/>
-      <w:r>
-        <w:t xml:space="preserve"> / Registro.</w:t>
+        <w:t>El usuario ejecuta el programa, y automáticamente se dirige al Login / Registro.</w:t>
       </w:r>
       <w:r>
         <w:br/>
@@ -3600,15 +2125,7 @@
         </w:numPr>
       </w:pPr>
       <w:r>
-        <w:t xml:space="preserve">Si no pulsa nada, directamente se abre el panel de </w:t>
-      </w:r>
-      <w:proofErr w:type="spellStart"/>
-      <w:r>
-        <w:t>Login</w:t>
-      </w:r>
-      <w:proofErr w:type="spellEnd"/>
-      <w:r>
-        <w:t>, si pulsa en “Cambiar”, se le desbloquearán las opciones para el registro.</w:t>
+        <w:t>Si no pulsa nada, directamente se abre el panel de Login, si pulsa en “Cambiar”, se le desbloquearán las opciones para el registro.</w:t>
       </w:r>
       <w:r>
         <w:br/>
@@ -3623,47 +2140,7 @@
         </w:numPr>
       </w:pPr>
       <w:r>
-        <w:t xml:space="preserve">El </w:t>
-      </w:r>
-      <w:proofErr w:type="spellStart"/>
-      <w:r>
-        <w:t>Login</w:t>
-      </w:r>
-      <w:proofErr w:type="spellEnd"/>
-      <w:r>
-        <w:t xml:space="preserve"> / Registro, llama a </w:t>
-      </w:r>
-      <w:proofErr w:type="spellStart"/>
-      <w:r>
-        <w:t>Firebase</w:t>
-      </w:r>
-      <w:proofErr w:type="spellEnd"/>
-      <w:r>
-        <w:t xml:space="preserve"> </w:t>
-      </w:r>
-      <w:proofErr w:type="spellStart"/>
-      <w:r>
-        <w:t>Auth</w:t>
-      </w:r>
-      <w:proofErr w:type="spellEnd"/>
-      <w:r>
-        <w:t xml:space="preserve">, y obtiene el </w:t>
-      </w:r>
-      <w:proofErr w:type="spellStart"/>
-      <w:r>
-        <w:t>idToken</w:t>
-      </w:r>
-      <w:proofErr w:type="spellEnd"/>
-      <w:r>
-        <w:t xml:space="preserve"> y </w:t>
-      </w:r>
-      <w:proofErr w:type="spellStart"/>
-      <w:r>
-        <w:t>uid</w:t>
-      </w:r>
-      <w:proofErr w:type="spellEnd"/>
-      <w:r>
-        <w:t xml:space="preserve"> del usuario.</w:t>
+        <w:t>El Login / Registro, llama a Firebase Auth, y obtiene el idToken y uid del usuario.</w:t>
       </w:r>
       <w:r>
         <w:br/>
@@ -3678,31 +2155,7 @@
         </w:numPr>
       </w:pPr>
       <w:r>
-        <w:t>Se guarda/actualiza usuarios/{</w:t>
-      </w:r>
-      <w:proofErr w:type="spellStart"/>
-      <w:r>
-        <w:t>uid</w:t>
-      </w:r>
-      <w:proofErr w:type="spellEnd"/>
-      <w:r>
-        <w:t xml:space="preserve">}: si </w:t>
-      </w:r>
-      <w:proofErr w:type="spellStart"/>
-      <w:r>
-        <w:t>esAdmin</w:t>
-      </w:r>
-      <w:proofErr w:type="spellEnd"/>
-      <w:r>
-        <w:t xml:space="preserve"> = true, mostrará el Panel de </w:t>
-      </w:r>
-      <w:proofErr w:type="spellStart"/>
-      <w:r>
-        <w:t>Admin</w:t>
-      </w:r>
-      <w:proofErr w:type="spellEnd"/>
-      <w:r>
-        <w:t>, si no, el Panel de Usuario.</w:t>
+        <w:t>Se guarda/actualiza usuarios/{uid}: si esAdmin = true, mostrará el Panel de Admin, si no, el Panel de Usuario.</w:t>
       </w:r>
       <w:r>
         <w:br/>
@@ -3716,13 +2169,8 @@
       <w:r>
         <w:t xml:space="preserve">1.1 </w:t>
       </w:r>
-      <w:proofErr w:type="spellStart"/>
-      <w:r>
-        <w:t>Dashboard</w:t>
-      </w:r>
-      <w:proofErr w:type="spellEnd"/>
-      <w:r>
-        <w:t xml:space="preserve"> Inicial:</w:t>
+      <w:r>
+        <w:t>Dashboard Inicial:</w:t>
       </w:r>
       <w:bookmarkEnd w:id="1"/>
       <w:r>
@@ -3731,15 +2179,7 @@
     </w:p>
     <w:p>
       <w:r>
-        <w:t xml:space="preserve">Ventana </w:t>
-      </w:r>
-      <w:proofErr w:type="spellStart"/>
-      <w:r>
-        <w:t>Login</w:t>
-      </w:r>
-      <w:proofErr w:type="spellEnd"/>
-      <w:r>
-        <w:t>:</w:t>
+        <w:t>Ventana Login:</w:t>
       </w:r>
       <w:r>
         <w:br/>
@@ -3799,6 +2239,9 @@
     </w:p>
     <w:p>
       <w:r>
+        <w:rPr>
+          <w:noProof/>
+        </w:rPr>
         <w:drawing>
           <wp:inline distT="0" distB="0" distL="0" distR="0" wp14:anchorId="0EF3ED79" wp14:editId="1AE0B23A">
             <wp:extent cx="4581525" cy="2555827"/>
@@ -3847,19 +2290,14 @@
         <w:t>Panel</w:t>
       </w:r>
       <w:r>
-        <w:t xml:space="preserve"> </w:t>
-      </w:r>
-      <w:proofErr w:type="spellStart"/>
-      <w:r>
-        <w:t>Login</w:t>
-      </w:r>
-      <w:proofErr w:type="spellEnd"/>
-      <w:r>
-        <w:t>:</w:t>
-      </w:r>
-    </w:p>
-    <w:p>
-      <w:r>
+        <w:t xml:space="preserve"> Login:</w:t>
+      </w:r>
+    </w:p>
+    <w:p>
+      <w:r>
+        <w:rPr>
+          <w:noProof/>
+        </w:rPr>
         <w:drawing>
           <wp:inline distT="0" distB="0" distL="0" distR="0" wp14:anchorId="737537BB" wp14:editId="46C0A7E0">
             <wp:extent cx="4844415" cy="2705900"/>
@@ -3911,6 +2349,9 @@
     </w:p>
     <w:p>
       <w:r>
+        <w:rPr>
+          <w:noProof/>
+        </w:rPr>
         <w:drawing>
           <wp:inline distT="0" distB="0" distL="0" distR="0" wp14:anchorId="01AB8BEC" wp14:editId="1A72AABA">
             <wp:extent cx="4844909" cy="2711303"/>
@@ -3982,6 +2423,9 @@
     <w:p/>
     <w:p>
       <w:r>
+        <w:rPr>
+          <w:noProof/>
+        </w:rPr>
         <w:drawing>
           <wp:inline distT="0" distB="0" distL="0" distR="0" wp14:anchorId="4FFB4D85" wp14:editId="73530CF6">
             <wp:extent cx="5400040" cy="1297305"/>
@@ -4021,6 +2465,9 @@
     </w:p>
     <w:p>
       <w:r>
+        <w:rPr>
+          <w:noProof/>
+        </w:rPr>
         <w:drawing>
           <wp:inline distT="0" distB="0" distL="0" distR="0" wp14:anchorId="58649141" wp14:editId="09A9E0D7">
             <wp:extent cx="5400040" cy="1124585"/>
@@ -4060,6 +2507,9 @@
     </w:p>
     <w:p>
       <w:r>
+        <w:rPr>
+          <w:noProof/>
+        </w:rPr>
         <w:drawing>
           <wp:inline distT="0" distB="0" distL="0" distR="0" wp14:anchorId="2A0418A1" wp14:editId="5106F58D">
             <wp:extent cx="5400040" cy="1760855"/>
@@ -4099,6 +2549,9 @@
     </w:p>
     <w:p>
       <w:r>
+        <w:rPr>
+          <w:noProof/>
+        </w:rPr>
         <w:drawing>
           <wp:inline distT="0" distB="0" distL="0" distR="0" wp14:anchorId="66363F64" wp14:editId="53BFCF27">
             <wp:extent cx="5400040" cy="2308225"/>
@@ -4138,6 +2591,9 @@
     </w:p>
     <w:p>
       <w:r>
+        <w:rPr>
+          <w:noProof/>
+        </w:rPr>
         <w:drawing>
           <wp:inline distT="0" distB="0" distL="0" distR="0" wp14:anchorId="25E25434" wp14:editId="205BA15E">
             <wp:extent cx="5400040" cy="931545"/>
@@ -4403,13 +2859,8 @@
     <w:p/>
     <w:p>
       <w:r>
-        <w:t xml:space="preserve">Usuario                                                                                                                                  </w:t>
-      </w:r>
-      <w:proofErr w:type="spellStart"/>
-      <w:r>
-        <w:t>Admin</w:t>
-      </w:r>
-      <w:proofErr w:type="spellEnd"/>
+        <w:t>Usuario                                                                                                                                  Admin</w:t>
+      </w:r>
     </w:p>
     <w:p>
       <w:r>
@@ -4603,13 +3054,7 @@
       </w:r>
       <w:r>
         <w:br/>
-        <w:t>Si seleccionamos “Nueva</w:t>
-      </w:r>
-      <w:r>
-        <w:t>/Cargar</w:t>
-      </w:r>
-      <w:r>
-        <w:t xml:space="preserve"> Partida”, nos llevará al HUD del Juego principal, para comenzar la partida,</w:t>
+        <w:t>Si seleccionamos “Nueva/Cargar Partida”, nos llevará al HUD del Juego principal, para comenzar la partida,</w:t>
       </w:r>
       <w:r>
         <w:br/>
@@ -4655,15 +3100,54 @@
         <w:t>└──</w:t>
       </w:r>
       <w:r>
+        <w:t xml:space="preserve"> LoginRegistro</w:t>
+      </w:r>
+    </w:p>
+    <w:p>
+      <w:r>
+        <w:rPr>
+          <w:rFonts w:ascii="MS Gothic" w:eastAsia="MS Gothic" w:hAnsi="MS Gothic" w:cs="MS Gothic" w:hint="eastAsia"/>
+        </w:rPr>
+        <w:t>├──</w:t>
+      </w:r>
+      <w:r>
+        <w:t xml:space="preserve"> Login </w:t>
+      </w:r>
+      <w:r>
+        <w:rPr>
+          <w:rFonts w:ascii="Arial" w:hAnsi="Arial" w:cs="Arial"/>
+        </w:rPr>
+        <w:t>──</w:t>
+      </w:r>
+      <w:r>
+        <w:t>(</w:t>
+      </w:r>
+      <w:r>
+        <w:t>Como Usuario</w:t>
+      </w:r>
+      <w:r>
+        <w:t>)</w:t>
+      </w:r>
+      <w:r>
+        <w:rPr>
+          <w:rFonts w:ascii="Arial" w:hAnsi="Arial" w:cs="Arial"/>
+        </w:rPr>
+        <w:t>──</w:t>
+      </w:r>
+      <w:r>
+        <w:t>&gt; Panel Usuario</w:t>
+      </w:r>
+    </w:p>
+    <w:p>
+      <w:r>
+        <w:rPr>
+          <w:rFonts w:ascii="MS Gothic" w:eastAsia="MS Gothic" w:hAnsi="MS Gothic" w:cs="MS Gothic" w:hint="eastAsia"/>
+        </w:rPr>
+        <w:t>│</w:t>
+      </w:r>
+      <w:r>
         <w:t xml:space="preserve"> </w:t>
       </w:r>
-      <w:proofErr w:type="spellStart"/>
-      <w:r>
-        <w:t>LoginRegistro</w:t>
-      </w:r>
-      <w:proofErr w:type="spellEnd"/>
-    </w:p>
-    <w:p>
       <w:r>
         <w:rPr>
           <w:rFonts w:ascii="MS Gothic" w:eastAsia="MS Gothic" w:hAnsi="MS Gothic" w:cs="MS Gothic" w:hint="eastAsia"/>
@@ -4671,175 +3155,108 @@
         <w:t>├──</w:t>
       </w:r>
       <w:r>
+        <w:t xml:space="preserve"> Nueva Partida </w:t>
+      </w:r>
+      <w:r>
+        <w:rPr>
+          <w:rFonts w:ascii="Arial" w:hAnsi="Arial" w:cs="Arial"/>
+        </w:rPr>
+        <w:t>──</w:t>
+      </w:r>
+      <w:r>
+        <w:t>&gt; Juego</w:t>
+      </w:r>
+    </w:p>
+    <w:p>
+      <w:r>
+        <w:rPr>
+          <w:rFonts w:ascii="MS Gothic" w:eastAsia="MS Gothic" w:hAnsi="MS Gothic" w:cs="MS Gothic" w:hint="eastAsia"/>
+        </w:rPr>
+        <w:t>│</w:t>
+      </w:r>
+      <w:r>
         <w:t xml:space="preserve"> </w:t>
       </w:r>
-      <w:proofErr w:type="spellStart"/>
-      <w:r>
-        <w:t>Login</w:t>
-      </w:r>
-      <w:proofErr w:type="spellEnd"/>
+      <w:r>
+        <w:rPr>
+          <w:rFonts w:ascii="MS Gothic" w:eastAsia="MS Gothic" w:hAnsi="MS Gothic" w:cs="MS Gothic" w:hint="eastAsia"/>
+        </w:rPr>
+        <w:t>│</w:t>
+      </w:r>
       <w:r>
         <w:t xml:space="preserve"> </w:t>
       </w:r>
       <w:r>
         <w:rPr>
+          <w:rFonts w:ascii="MS Gothic" w:eastAsia="MS Gothic" w:hAnsi="MS Gothic" w:cs="MS Gothic" w:hint="eastAsia"/>
+        </w:rPr>
+        <w:t>├──</w:t>
+      </w:r>
+      <w:r>
+        <w:t xml:space="preserve"> Pausa </w:t>
+      </w:r>
+      <w:r>
+        <w:rPr>
           <w:rFonts w:ascii="Arial" w:hAnsi="Arial" w:cs="Arial"/>
         </w:rPr>
         <w:t>──</w:t>
       </w:r>
       <w:r>
-        <w:t>(</w:t>
-      </w:r>
-      <w:r>
-        <w:t>Como Usuario</w:t>
-      </w:r>
-      <w:r>
-        <w:t>)</w:t>
+        <w:t xml:space="preserve">&gt; Guardar Partida </w:t>
       </w:r>
       <w:r>
         <w:rPr>
           <w:rFonts w:ascii="Arial" w:hAnsi="Arial" w:cs="Arial"/>
         </w:rPr>
+        <w:t>→</w:t>
+      </w:r>
+      <w:r>
+        <w:t xml:space="preserve"> </w:t>
+      </w:r>
+      <w:r>
+        <w:t xml:space="preserve">Se guarda en </w:t>
+      </w:r>
+      <w:r>
+        <w:t>Firestore</w:t>
+      </w:r>
+    </w:p>
+    <w:p>
+      <w:r>
+        <w:rPr>
+          <w:rFonts w:ascii="MS Gothic" w:eastAsia="MS Gothic" w:hAnsi="MS Gothic" w:cs="MS Gothic" w:hint="eastAsia"/>
+        </w:rPr>
+        <w:t>│</w:t>
+      </w:r>
+      <w:r>
+        <w:t xml:space="preserve"> </w:t>
+      </w:r>
+      <w:r>
+        <w:rPr>
+          <w:rFonts w:ascii="MS Gothic" w:eastAsia="MS Gothic" w:hAnsi="MS Gothic" w:cs="MS Gothic" w:hint="eastAsia"/>
+        </w:rPr>
+        <w:t>│</w:t>
+      </w:r>
+      <w:r>
+        <w:t xml:space="preserve"> </w:t>
+      </w:r>
+      <w:r>
+        <w:rPr>
+          <w:rFonts w:ascii="MS Gothic" w:eastAsia="MS Gothic" w:hAnsi="MS Gothic" w:cs="MS Gothic" w:hint="eastAsia"/>
+        </w:rPr>
+        <w:t>└──</w:t>
+      </w:r>
+      <w:r>
+        <w:t xml:space="preserve"> Derrota </w:t>
+      </w:r>
+      <w:r>
+        <w:rPr>
+          <w:rFonts w:ascii="Arial" w:hAnsi="Arial" w:cs="Arial"/>
+        </w:rPr>
         <w:t>──</w:t>
       </w:r>
       <w:r>
-        <w:t>&gt; Panel Usuario</w:t>
-      </w:r>
-    </w:p>
-    <w:p>
-      <w:r>
-        <w:rPr>
-          <w:rFonts w:ascii="MS Gothic" w:eastAsia="MS Gothic" w:hAnsi="MS Gothic" w:cs="MS Gothic" w:hint="eastAsia"/>
-        </w:rPr>
-        <w:t>│</w:t>
-      </w:r>
-      <w:r>
-        <w:t xml:space="preserve"> </w:t>
-      </w:r>
-      <w:r>
-        <w:rPr>
-          <w:rFonts w:ascii="MS Gothic" w:eastAsia="MS Gothic" w:hAnsi="MS Gothic" w:cs="MS Gothic" w:hint="eastAsia"/>
-        </w:rPr>
-        <w:t>├──</w:t>
-      </w:r>
-      <w:r>
-        <w:t xml:space="preserve"> Nueva Partida </w:t>
-      </w:r>
-      <w:r>
-        <w:rPr>
-          <w:rFonts w:ascii="Arial" w:hAnsi="Arial" w:cs="Arial"/>
-        </w:rPr>
-        <w:t>──</w:t>
-      </w:r>
-      <w:r>
-        <w:t>&gt; Juego</w:t>
-      </w:r>
-    </w:p>
-    <w:p>
-      <w:r>
-        <w:rPr>
-          <w:rFonts w:ascii="MS Gothic" w:eastAsia="MS Gothic" w:hAnsi="MS Gothic" w:cs="MS Gothic" w:hint="eastAsia"/>
-        </w:rPr>
-        <w:t>│</w:t>
-      </w:r>
-      <w:r>
-        <w:t xml:space="preserve"> </w:t>
-      </w:r>
-      <w:r>
-        <w:rPr>
-          <w:rFonts w:ascii="MS Gothic" w:eastAsia="MS Gothic" w:hAnsi="MS Gothic" w:cs="MS Gothic" w:hint="eastAsia"/>
-        </w:rPr>
-        <w:t>│</w:t>
-      </w:r>
-      <w:r>
-        <w:t xml:space="preserve"> </w:t>
-      </w:r>
-      <w:r>
-        <w:rPr>
-          <w:rFonts w:ascii="MS Gothic" w:eastAsia="MS Gothic" w:hAnsi="MS Gothic" w:cs="MS Gothic" w:hint="eastAsia"/>
-        </w:rPr>
-        <w:t>├──</w:t>
-      </w:r>
-      <w:r>
-        <w:t xml:space="preserve"> Pausa </w:t>
-      </w:r>
-      <w:r>
-        <w:rPr>
-          <w:rFonts w:ascii="Arial" w:hAnsi="Arial" w:cs="Arial"/>
-        </w:rPr>
-        <w:t>──</w:t>
-      </w:r>
-      <w:r>
-        <w:t xml:space="preserve">&gt; Guardar Partida </w:t>
-      </w:r>
-      <w:r>
-        <w:rPr>
-          <w:rFonts w:ascii="Arial" w:hAnsi="Arial" w:cs="Arial"/>
-        </w:rPr>
-        <w:t>→</w:t>
-      </w:r>
-      <w:r>
-        <w:t xml:space="preserve"> </w:t>
-      </w:r>
-      <w:r>
-        <w:t xml:space="preserve">Se guarda en </w:t>
-      </w:r>
-      <w:proofErr w:type="spellStart"/>
-      <w:r>
-        <w:t>Firestore</w:t>
-      </w:r>
-      <w:proofErr w:type="spellEnd"/>
-    </w:p>
-    <w:p>
-      <w:r>
-        <w:rPr>
-          <w:rFonts w:ascii="MS Gothic" w:eastAsia="MS Gothic" w:hAnsi="MS Gothic" w:cs="MS Gothic" w:hint="eastAsia"/>
-        </w:rPr>
-        <w:t>│</w:t>
-      </w:r>
-      <w:r>
-        <w:t xml:space="preserve"> </w:t>
-      </w:r>
-      <w:r>
-        <w:rPr>
-          <w:rFonts w:ascii="MS Gothic" w:eastAsia="MS Gothic" w:hAnsi="MS Gothic" w:cs="MS Gothic" w:hint="eastAsia"/>
-        </w:rPr>
-        <w:t>│</w:t>
-      </w:r>
-      <w:r>
-        <w:t xml:space="preserve"> </w:t>
-      </w:r>
-      <w:r>
-        <w:rPr>
-          <w:rFonts w:ascii="MS Gothic" w:eastAsia="MS Gothic" w:hAnsi="MS Gothic" w:cs="MS Gothic" w:hint="eastAsia"/>
-        </w:rPr>
-        <w:t>└──</w:t>
-      </w:r>
-      <w:r>
-        <w:t xml:space="preserve"> Derrota </w:t>
-      </w:r>
-      <w:r>
-        <w:rPr>
-          <w:rFonts w:ascii="Arial" w:hAnsi="Arial" w:cs="Arial"/>
-        </w:rPr>
-        <w:t>──</w:t>
-      </w:r>
-      <w:r>
-        <w:t xml:space="preserve">&gt; </w:t>
-      </w:r>
-      <w:proofErr w:type="spellStart"/>
-      <w:r>
-        <w:t>Game</w:t>
-      </w:r>
-      <w:proofErr w:type="spellEnd"/>
-      <w:r>
-        <w:t xml:space="preserve"> </w:t>
-      </w:r>
-      <w:proofErr w:type="spellStart"/>
-      <w:r>
-        <w:t>Over</w:t>
-      </w:r>
-      <w:proofErr w:type="spellEnd"/>
+        <w:t>&gt; Game Over</w:t>
+      </w:r>
       <w:r>
         <w:t xml:space="preserve"> </w:t>
       </w:r>
@@ -4922,7 +3339,6 @@
           <w:bCs/>
         </w:rPr>
       </w:pPr>
-      <w:proofErr w:type="spellStart"/>
       <w:r>
         <w:rPr>
           <w:b/>
@@ -4930,7 +3346,6 @@
         </w:rPr>
         <w:t>Admin</w:t>
       </w:r>
-      <w:proofErr w:type="spellEnd"/>
     </w:p>
     <w:p>
       <w:r>
@@ -4940,21 +3355,8 @@
         <w:t>└──</w:t>
       </w:r>
       <w:r>
-        <w:t xml:space="preserve"> </w:t>
-      </w:r>
-      <w:proofErr w:type="spellStart"/>
-      <w:r>
-        <w:t>Dashboard</w:t>
-      </w:r>
-      <w:proofErr w:type="spellEnd"/>
-      <w:r>
-        <w:t xml:space="preserve"> </w:t>
-      </w:r>
-      <w:proofErr w:type="spellStart"/>
-      <w:r>
-        <w:t>Admin</w:t>
-      </w:r>
-      <w:proofErr w:type="spellEnd"/>
+        <w:t xml:space="preserve"> Dashboard Admin</w:t>
+      </w:r>
     </w:p>
     <w:p>
       <w:r>
@@ -6323,6 +4725,7 @@
   <w:style w:type="character" w:default="1" w:styleId="Fuentedeprrafopredeter">
     <w:name w:val="Default Paragraph Font"/>
     <w:uiPriority w:val="1"/>
+    <w:semiHidden/>
     <w:unhideWhenUsed/>
   </w:style>
   <w:style w:type="table" w:default="1" w:styleId="Tablanormal">

</xml_diff>